<commit_message>
modified:   A2/AlertCalc.cpp 	modified:   A2/AlertCalc.h 	modified:   A2/Patient.cpp 	modified:   System Design.docx Fixed up Diagram in design doc. Added rest of disease algorithms, reformatted AmogusUs algorithm
</commit_message>
<xml_diff>
--- a/System Design.docx
+++ b/System Design.docx
@@ -37,14 +37,16 @@
       </w:pPr>
       <w:r>
         <w:rPr>
+          <w:b/>
+          <w:bCs/>
           <w:sz w:val="24"/>
           <w:szCs w:val="24"/>
         </w:rPr>
         <w:drawing>
-          <wp:inline distT="0" distB="0" distL="0" distR="0" wp14:anchorId="265301BB" wp14:editId="19C2210E">
-            <wp:extent cx="5731510" cy="4309745"/>
+          <wp:inline distT="0" distB="0" distL="0" distR="0" wp14:anchorId="0818502B" wp14:editId="3CDD6543">
+            <wp:extent cx="5731510" cy="4347845"/>
             <wp:effectExtent l="0" t="0" r="2540" b="0"/>
-            <wp:docPr id="2592407" name="Picture 1" descr="A diagram of a data flow&#10;&#10;Description automatically generated"/>
+            <wp:docPr id="625559050" name="Picture 1" descr="A diagram of a computer&#10;&#10;Description automatically generated"/>
             <wp:cNvGraphicFramePr>
               <a:graphicFrameLocks xmlns:a="http://schemas.openxmlformats.org/drawingml/2006/main" noChangeAspect="1"/>
             </wp:cNvGraphicFramePr>
@@ -52,7 +54,7 @@
               <a:graphicData uri="http://schemas.openxmlformats.org/drawingml/2006/picture">
                 <pic:pic xmlns:pic="http://schemas.openxmlformats.org/drawingml/2006/picture">
                   <pic:nvPicPr>
-                    <pic:cNvPr id="2592407" name="Picture 1" descr="A diagram of a data flow&#10;&#10;Description automatically generated"/>
+                    <pic:cNvPr id="625559050" name="Picture 1" descr="A diagram of a computer&#10;&#10;Description automatically generated"/>
                     <pic:cNvPicPr/>
                   </pic:nvPicPr>
                   <pic:blipFill>
@@ -64,7 +66,7 @@
                   <pic:spPr>
                     <a:xfrm>
                       <a:off x="0" y="0"/>
-                      <a:ext cx="5731510" cy="4309745"/>
+                      <a:ext cx="5731510" cy="4347845"/>
                     </a:xfrm>
                     <a:prstGeom prst="rect">
                       <a:avLst/>

</xml_diff>

<commit_message>
modified:   A2/AlertCalc.cpp 	modified:   A2/AlertCalcContext.h     modified:   A2/Patient.cpp 	modified:   A2/Patient.h 	modified:   A2/PatientDatabaseLoader.cpp 	modified:   A2/PatientManagementSystem.cpp 	modified:   System Design.docx Finished FR1
</commit_message>
<xml_diff>
--- a/System Design.docx
+++ b/System Design.docx
@@ -20,8 +20,13 @@
         </w:numPr>
       </w:pPr>
       <w:r>
-        <w:t>Calculate the patient alert levels</w:t>
-      </w:r>
+        <w:t xml:space="preserve">Calculate the patient alert </w:t>
+      </w:r>
+      <w:proofErr w:type="gramStart"/>
+      <w:r>
+        <w:t>levels</w:t>
+      </w:r>
+      <w:proofErr w:type="gramEnd"/>
     </w:p>
     <w:p>
       <w:pPr>
@@ -39,6 +44,7 @@
         <w:rPr>
           <w:b/>
           <w:bCs/>
+          <w:noProof/>
           <w:sz w:val="24"/>
           <w:szCs w:val="24"/>
         </w:rPr>
@@ -210,7 +216,23 @@
           <w:sz w:val="24"/>
           <w:szCs w:val="24"/>
         </w:rPr>
-        <w:t xml:space="preserve"> alert level algorithm were interchangeable</w:t>
+        <w:t xml:space="preserve"> alert level algorithm </w:t>
+      </w:r>
+      <w:proofErr w:type="gramStart"/>
+      <w:r>
+        <w:rPr>
+          <w:sz w:val="24"/>
+          <w:szCs w:val="24"/>
+        </w:rPr>
+        <w:t>were</w:t>
+      </w:r>
+      <w:proofErr w:type="gramEnd"/>
+      <w:r>
+        <w:rPr>
+          <w:sz w:val="24"/>
+          <w:szCs w:val="24"/>
+        </w:rPr>
+        <w:t xml:space="preserve"> interchangeable</w:t>
       </w:r>
     </w:p>
     <w:p>
@@ -235,7 +257,23 @@
           <w:sz w:val="24"/>
           <w:szCs w:val="24"/>
         </w:rPr>
-        <w:t>The AlertCalcStrategy is the</w:t>
+        <w:t xml:space="preserve">The </w:t>
+      </w:r>
+      <w:proofErr w:type="spellStart"/>
+      <w:r>
+        <w:rPr>
+          <w:sz w:val="24"/>
+          <w:szCs w:val="24"/>
+        </w:rPr>
+        <w:t>AlertCalcStrategy</w:t>
+      </w:r>
+      <w:proofErr w:type="spellEnd"/>
+      <w:r>
+        <w:rPr>
+          <w:sz w:val="24"/>
+          <w:szCs w:val="24"/>
+        </w:rPr>
+        <w:t xml:space="preserve"> is the</w:t>
       </w:r>
       <w:r>
         <w:rPr>
@@ -270,7 +308,23 @@
           <w:sz w:val="24"/>
           <w:szCs w:val="24"/>
         </w:rPr>
-        <w:t xml:space="preserve">. This class is used by the AlertCalcContext, which sets and executes the </w:t>
+        <w:t xml:space="preserve">. This class is used by the </w:t>
+      </w:r>
+      <w:proofErr w:type="spellStart"/>
+      <w:r>
+        <w:rPr>
+          <w:sz w:val="24"/>
+          <w:szCs w:val="24"/>
+        </w:rPr>
+        <w:t>AlertCalcContext</w:t>
+      </w:r>
+      <w:proofErr w:type="spellEnd"/>
+      <w:r>
+        <w:rPr>
+          <w:sz w:val="24"/>
+          <w:szCs w:val="24"/>
+        </w:rPr>
+        <w:t xml:space="preserve">, which sets and executes the </w:t>
       </w:r>
       <w:r>
         <w:rPr>
@@ -317,6 +371,719 @@
           <w:szCs w:val="24"/>
         </w:rPr>
       </w:pPr>
+      <w:r>
+        <w:rPr>
+          <w:sz w:val="24"/>
+          <w:szCs w:val="24"/>
+        </w:rPr>
+        <w:t xml:space="preserve">A patient is selected </w:t>
+      </w:r>
+      <w:r>
+        <w:rPr>
+          <w:sz w:val="24"/>
+          <w:szCs w:val="24"/>
+        </w:rPr>
+        <w:t xml:space="preserve">to have new vitals declared for by the </w:t>
+      </w:r>
+      <w:proofErr w:type="gramStart"/>
+      <w:r>
+        <w:rPr>
+          <w:sz w:val="24"/>
+          <w:szCs w:val="24"/>
+        </w:rPr>
+        <w:t>user</w:t>
+      </w:r>
+      <w:proofErr w:type="gramEnd"/>
+    </w:p>
+    <w:p>
+      <w:pPr>
+        <w:pStyle w:val="ListParagraph"/>
+        <w:numPr>
+          <w:ilvl w:val="0"/>
+          <w:numId w:val="6"/>
+        </w:numPr>
+        <w:tabs>
+          <w:tab w:val="left" w:pos="4968"/>
+        </w:tabs>
+        <w:rPr>
+          <w:sz w:val="24"/>
+          <w:szCs w:val="24"/>
+        </w:rPr>
+      </w:pPr>
+      <w:r>
+        <w:rPr>
+          <w:sz w:val="24"/>
+          <w:szCs w:val="24"/>
+        </w:rPr>
+        <w:lastRenderedPageBreak/>
+        <w:t xml:space="preserve">The </w:t>
+      </w:r>
+      <w:proofErr w:type="spellStart"/>
+      <w:r>
+        <w:rPr>
+          <w:sz w:val="24"/>
+          <w:szCs w:val="24"/>
+        </w:rPr>
+        <w:t>PatientManagementSystem</w:t>
+      </w:r>
+      <w:proofErr w:type="spellEnd"/>
+      <w:r>
+        <w:rPr>
+          <w:sz w:val="24"/>
+          <w:szCs w:val="24"/>
+        </w:rPr>
+        <w:t xml:space="preserve"> calls </w:t>
+      </w:r>
+      <w:r>
+        <w:rPr>
+          <w:sz w:val="24"/>
+          <w:szCs w:val="24"/>
+        </w:rPr>
+        <w:t xml:space="preserve">the </w:t>
+      </w:r>
+      <w:proofErr w:type="spellStart"/>
+      <w:proofErr w:type="gramStart"/>
+      <w:r>
+        <w:rPr>
+          <w:sz w:val="24"/>
+          <w:szCs w:val="24"/>
+        </w:rPr>
+        <w:t>addVitals</w:t>
+      </w:r>
+      <w:proofErr w:type="spellEnd"/>
+      <w:r>
+        <w:rPr>
+          <w:sz w:val="24"/>
+          <w:szCs w:val="24"/>
+        </w:rPr>
+        <w:t>(</w:t>
+      </w:r>
+      <w:proofErr w:type="gramEnd"/>
+      <w:r>
+        <w:rPr>
+          <w:sz w:val="24"/>
+          <w:szCs w:val="24"/>
+        </w:rPr>
+        <w:t>) method for the selected patient</w:t>
+      </w:r>
+      <w:r>
+        <w:rPr>
+          <w:sz w:val="24"/>
+          <w:szCs w:val="24"/>
+        </w:rPr>
+        <w:t xml:space="preserve">,  passing in a the new vitals class and a </w:t>
+      </w:r>
+      <w:proofErr w:type="spellStart"/>
+      <w:r>
+        <w:rPr>
+          <w:sz w:val="24"/>
+          <w:szCs w:val="24"/>
+        </w:rPr>
+        <w:t>boolean</w:t>
+      </w:r>
+      <w:proofErr w:type="spellEnd"/>
+      <w:r>
+        <w:rPr>
+          <w:sz w:val="24"/>
+          <w:szCs w:val="24"/>
+        </w:rPr>
+        <w:t xml:space="preserve"> set to true</w:t>
+      </w:r>
+    </w:p>
+    <w:p>
+      <w:pPr>
+        <w:pStyle w:val="ListParagraph"/>
+        <w:numPr>
+          <w:ilvl w:val="0"/>
+          <w:numId w:val="6"/>
+        </w:numPr>
+        <w:tabs>
+          <w:tab w:val="left" w:pos="4968"/>
+        </w:tabs>
+        <w:rPr>
+          <w:sz w:val="24"/>
+          <w:szCs w:val="24"/>
+        </w:rPr>
+      </w:pPr>
+      <w:r>
+        <w:rPr>
+          <w:sz w:val="24"/>
+          <w:szCs w:val="24"/>
+        </w:rPr>
+        <w:t xml:space="preserve">The </w:t>
+      </w:r>
+      <w:proofErr w:type="spellStart"/>
+      <w:proofErr w:type="gramStart"/>
+      <w:r>
+        <w:rPr>
+          <w:sz w:val="24"/>
+          <w:szCs w:val="24"/>
+        </w:rPr>
+        <w:t>addVitals</w:t>
+      </w:r>
+      <w:proofErr w:type="spellEnd"/>
+      <w:r>
+        <w:rPr>
+          <w:sz w:val="24"/>
+          <w:szCs w:val="24"/>
+        </w:rPr>
+        <w:t>(</w:t>
+      </w:r>
+      <w:proofErr w:type="gramEnd"/>
+      <w:r>
+        <w:rPr>
+          <w:sz w:val="24"/>
+          <w:szCs w:val="24"/>
+        </w:rPr>
+        <w:t xml:space="preserve">) </w:t>
+      </w:r>
+      <w:r>
+        <w:rPr>
+          <w:sz w:val="24"/>
+          <w:szCs w:val="24"/>
+        </w:rPr>
+        <w:t xml:space="preserve">method </w:t>
+      </w:r>
+      <w:r>
+        <w:rPr>
+          <w:sz w:val="24"/>
+          <w:szCs w:val="24"/>
+        </w:rPr>
+        <w:t>adds the inputted vitals to the patient</w:t>
+      </w:r>
+    </w:p>
+    <w:p>
+      <w:pPr>
+        <w:pStyle w:val="ListParagraph"/>
+        <w:numPr>
+          <w:ilvl w:val="0"/>
+          <w:numId w:val="6"/>
+        </w:numPr>
+        <w:tabs>
+          <w:tab w:val="left" w:pos="4968"/>
+        </w:tabs>
+        <w:rPr>
+          <w:sz w:val="24"/>
+          <w:szCs w:val="24"/>
+        </w:rPr>
+      </w:pPr>
+      <w:r>
+        <w:rPr>
+          <w:sz w:val="24"/>
+          <w:szCs w:val="24"/>
+        </w:rPr>
+        <w:t xml:space="preserve">The status of the inputted Boolean is then checked, if true, </w:t>
+      </w:r>
+      <w:proofErr w:type="spellStart"/>
+      <w:proofErr w:type="gramStart"/>
+      <w:r>
+        <w:rPr>
+          <w:sz w:val="24"/>
+          <w:szCs w:val="24"/>
+        </w:rPr>
+        <w:t>addVitals</w:t>
+      </w:r>
+      <w:proofErr w:type="spellEnd"/>
+      <w:r>
+        <w:rPr>
+          <w:sz w:val="24"/>
+          <w:szCs w:val="24"/>
+        </w:rPr>
+        <w:t>(</w:t>
+      </w:r>
+      <w:proofErr w:type="gramEnd"/>
+      <w:r>
+        <w:rPr>
+          <w:sz w:val="24"/>
+          <w:szCs w:val="24"/>
+        </w:rPr>
+        <w:t xml:space="preserve">) will set a new alert for the patient based on the inputted vitals by calling the function </w:t>
+      </w:r>
+    </w:p>
+    <w:p>
+      <w:pPr>
+        <w:pStyle w:val="ListParagraph"/>
+        <w:numPr>
+          <w:ilvl w:val="0"/>
+          <w:numId w:val="6"/>
+        </w:numPr>
+        <w:tabs>
+          <w:tab w:val="left" w:pos="4968"/>
+        </w:tabs>
+        <w:rPr>
+          <w:sz w:val="24"/>
+          <w:szCs w:val="24"/>
+        </w:rPr>
+      </w:pPr>
+      <w:r>
+        <w:rPr>
+          <w:sz w:val="24"/>
+          <w:szCs w:val="24"/>
+        </w:rPr>
+        <w:t xml:space="preserve">The </w:t>
+      </w:r>
+      <w:proofErr w:type="spellStart"/>
+      <w:r>
+        <w:rPr>
+          <w:sz w:val="24"/>
+          <w:szCs w:val="24"/>
+        </w:rPr>
+        <w:t>alert</w:t>
+      </w:r>
+      <w:r>
+        <w:rPr>
+          <w:sz w:val="24"/>
+          <w:szCs w:val="24"/>
+        </w:rPr>
+        <w:t>Calc</w:t>
+      </w:r>
+      <w:proofErr w:type="spellEnd"/>
+      <w:r>
+        <w:rPr>
+          <w:sz w:val="24"/>
+          <w:szCs w:val="24"/>
+        </w:rPr>
+        <w:t xml:space="preserve"> context</w:t>
+      </w:r>
+      <w:r>
+        <w:rPr>
+          <w:sz w:val="24"/>
+          <w:szCs w:val="24"/>
+        </w:rPr>
+        <w:t xml:space="preserve"> and</w:t>
+      </w:r>
+      <w:r>
+        <w:rPr>
+          <w:sz w:val="24"/>
+          <w:szCs w:val="24"/>
+        </w:rPr>
+        <w:t xml:space="preserve"> the specific diagnosis</w:t>
+      </w:r>
+      <w:r>
+        <w:rPr>
+          <w:sz w:val="24"/>
+          <w:szCs w:val="24"/>
+        </w:rPr>
+        <w:t>’s</w:t>
+      </w:r>
+      <w:r>
+        <w:rPr>
+          <w:sz w:val="24"/>
+          <w:szCs w:val="24"/>
+        </w:rPr>
+        <w:t xml:space="preserve"> alert calculation</w:t>
+      </w:r>
+      <w:r>
+        <w:rPr>
+          <w:sz w:val="24"/>
+          <w:szCs w:val="24"/>
+        </w:rPr>
+        <w:t xml:space="preserve"> classes are </w:t>
+      </w:r>
+      <w:proofErr w:type="gramStart"/>
+      <w:r>
+        <w:rPr>
+          <w:sz w:val="24"/>
+          <w:szCs w:val="24"/>
+        </w:rPr>
+        <w:t>defined</w:t>
+      </w:r>
+      <w:proofErr w:type="gramEnd"/>
+      <w:r>
+        <w:rPr>
+          <w:sz w:val="24"/>
+          <w:szCs w:val="24"/>
+        </w:rPr>
+        <w:t xml:space="preserve"> </w:t>
+      </w:r>
+    </w:p>
+    <w:p>
+      <w:pPr>
+        <w:pStyle w:val="ListParagraph"/>
+        <w:numPr>
+          <w:ilvl w:val="0"/>
+          <w:numId w:val="6"/>
+        </w:numPr>
+        <w:tabs>
+          <w:tab w:val="left" w:pos="4968"/>
+        </w:tabs>
+        <w:rPr>
+          <w:sz w:val="24"/>
+          <w:szCs w:val="24"/>
+        </w:rPr>
+      </w:pPr>
+      <w:r>
+        <w:rPr>
+          <w:sz w:val="24"/>
+          <w:szCs w:val="24"/>
+        </w:rPr>
+        <w:t xml:space="preserve">The patients </w:t>
+      </w:r>
+      <w:proofErr w:type="spellStart"/>
+      <w:r>
+        <w:rPr>
+          <w:sz w:val="24"/>
+          <w:szCs w:val="24"/>
+        </w:rPr>
+        <w:t>primaryDiagnosis</w:t>
+      </w:r>
+      <w:proofErr w:type="spellEnd"/>
+      <w:r>
+        <w:rPr>
+          <w:sz w:val="24"/>
+          <w:szCs w:val="24"/>
+        </w:rPr>
+        <w:t xml:space="preserve"> is checked,</w:t>
+      </w:r>
+      <w:r>
+        <w:rPr>
+          <w:sz w:val="24"/>
+          <w:szCs w:val="24"/>
+        </w:rPr>
+        <w:t xml:space="preserve"> </w:t>
+      </w:r>
+      <w:proofErr w:type="spellStart"/>
+      <w:proofErr w:type="gramStart"/>
+      <w:r>
+        <w:rPr>
+          <w:sz w:val="24"/>
+          <w:szCs w:val="24"/>
+        </w:rPr>
+        <w:t>addVitals</w:t>
+      </w:r>
+      <w:proofErr w:type="spellEnd"/>
+      <w:r>
+        <w:rPr>
+          <w:sz w:val="24"/>
+          <w:szCs w:val="24"/>
+        </w:rPr>
+        <w:t>(</w:t>
+      </w:r>
+      <w:proofErr w:type="gramEnd"/>
+      <w:r>
+        <w:rPr>
+          <w:sz w:val="24"/>
+          <w:szCs w:val="24"/>
+        </w:rPr>
+        <w:t xml:space="preserve">) calls the </w:t>
+      </w:r>
+      <w:proofErr w:type="spellStart"/>
+      <w:r>
+        <w:rPr>
+          <w:sz w:val="24"/>
+          <w:szCs w:val="24"/>
+        </w:rPr>
+        <w:t>setStrategy</w:t>
+      </w:r>
+      <w:proofErr w:type="spellEnd"/>
+      <w:r>
+        <w:rPr>
+          <w:sz w:val="24"/>
+          <w:szCs w:val="24"/>
+        </w:rPr>
+        <w:t xml:space="preserve">() function from the context, passing in a reference </w:t>
+      </w:r>
+      <w:r>
+        <w:rPr>
+          <w:sz w:val="24"/>
+          <w:szCs w:val="24"/>
+        </w:rPr>
+        <w:t>to the diagnosis strategy</w:t>
+      </w:r>
+    </w:p>
+    <w:p>
+      <w:pPr>
+        <w:pStyle w:val="ListParagraph"/>
+        <w:numPr>
+          <w:ilvl w:val="0"/>
+          <w:numId w:val="6"/>
+        </w:numPr>
+        <w:tabs>
+          <w:tab w:val="left" w:pos="4968"/>
+        </w:tabs>
+        <w:rPr>
+          <w:sz w:val="24"/>
+          <w:szCs w:val="24"/>
+        </w:rPr>
+      </w:pPr>
+      <w:r>
+        <w:rPr>
+          <w:sz w:val="24"/>
+          <w:szCs w:val="24"/>
+        </w:rPr>
+        <w:t xml:space="preserve">After the context is set, </w:t>
+      </w:r>
+      <w:proofErr w:type="spellStart"/>
+      <w:proofErr w:type="gramStart"/>
+      <w:r>
+        <w:rPr>
+          <w:sz w:val="24"/>
+          <w:szCs w:val="24"/>
+        </w:rPr>
+        <w:t>addVitals</w:t>
+      </w:r>
+      <w:proofErr w:type="spellEnd"/>
+      <w:r>
+        <w:rPr>
+          <w:sz w:val="24"/>
+          <w:szCs w:val="24"/>
+        </w:rPr>
+        <w:t>(</w:t>
+      </w:r>
+      <w:proofErr w:type="gramEnd"/>
+      <w:r>
+        <w:rPr>
+          <w:sz w:val="24"/>
+          <w:szCs w:val="24"/>
+        </w:rPr>
+        <w:t>)</w:t>
+      </w:r>
+      <w:r>
+        <w:rPr>
+          <w:sz w:val="24"/>
+          <w:szCs w:val="24"/>
+        </w:rPr>
+        <w:t xml:space="preserve"> calls the </w:t>
+      </w:r>
+      <w:proofErr w:type="spellStart"/>
+      <w:r>
+        <w:rPr>
+          <w:sz w:val="24"/>
+          <w:szCs w:val="24"/>
+        </w:rPr>
+        <w:t>executeStrategy</w:t>
+      </w:r>
+      <w:proofErr w:type="spellEnd"/>
+      <w:r>
+        <w:rPr>
+          <w:sz w:val="24"/>
+          <w:szCs w:val="24"/>
+        </w:rPr>
+        <w:t xml:space="preserve">() </w:t>
+      </w:r>
+      <w:r>
+        <w:rPr>
+          <w:sz w:val="24"/>
+          <w:szCs w:val="24"/>
+        </w:rPr>
+        <w:t>function from the context, passing in a reference to itself (a reference to the patient)</w:t>
+      </w:r>
+    </w:p>
+    <w:p>
+      <w:pPr>
+        <w:pStyle w:val="ListParagraph"/>
+        <w:numPr>
+          <w:ilvl w:val="0"/>
+          <w:numId w:val="6"/>
+        </w:numPr>
+        <w:tabs>
+          <w:tab w:val="left" w:pos="4968"/>
+        </w:tabs>
+        <w:rPr>
+          <w:sz w:val="24"/>
+          <w:szCs w:val="24"/>
+        </w:rPr>
+      </w:pPr>
+      <w:proofErr w:type="spellStart"/>
+      <w:r>
+        <w:rPr>
+          <w:sz w:val="24"/>
+          <w:szCs w:val="24"/>
+        </w:rPr>
+        <w:t>AlertCalcContext</w:t>
+      </w:r>
+      <w:proofErr w:type="spellEnd"/>
+      <w:r>
+        <w:rPr>
+          <w:sz w:val="24"/>
+          <w:szCs w:val="24"/>
+        </w:rPr>
+        <w:t xml:space="preserve"> </w:t>
+      </w:r>
+      <w:r>
+        <w:rPr>
+          <w:sz w:val="24"/>
+          <w:szCs w:val="24"/>
+        </w:rPr>
+        <w:t xml:space="preserve">calls the </w:t>
+      </w:r>
+      <w:proofErr w:type="spellStart"/>
+      <w:proofErr w:type="gramStart"/>
+      <w:r>
+        <w:rPr>
+          <w:sz w:val="24"/>
+          <w:szCs w:val="24"/>
+        </w:rPr>
+        <w:t>calculateAlert</w:t>
+      </w:r>
+      <w:proofErr w:type="spellEnd"/>
+      <w:r>
+        <w:rPr>
+          <w:sz w:val="24"/>
+          <w:szCs w:val="24"/>
+        </w:rPr>
+        <w:t>(</w:t>
+      </w:r>
+      <w:proofErr w:type="gramEnd"/>
+      <w:r>
+        <w:rPr>
+          <w:sz w:val="24"/>
+          <w:szCs w:val="24"/>
+        </w:rPr>
+        <w:t>) function from the strategy</w:t>
+      </w:r>
+      <w:r>
+        <w:rPr>
+          <w:sz w:val="24"/>
+          <w:szCs w:val="24"/>
+        </w:rPr>
+        <w:t xml:space="preserve">, which is inherited from the </w:t>
+      </w:r>
+      <w:proofErr w:type="spellStart"/>
+      <w:r>
+        <w:rPr>
+          <w:sz w:val="24"/>
+          <w:szCs w:val="24"/>
+        </w:rPr>
+        <w:t>AlertCalcStrategy</w:t>
+      </w:r>
+      <w:proofErr w:type="spellEnd"/>
+      <w:r>
+        <w:rPr>
+          <w:sz w:val="24"/>
+          <w:szCs w:val="24"/>
+        </w:rPr>
+        <w:t>.</w:t>
+      </w:r>
+    </w:p>
+    <w:p>
+      <w:pPr>
+        <w:pStyle w:val="ListParagraph"/>
+        <w:numPr>
+          <w:ilvl w:val="0"/>
+          <w:numId w:val="6"/>
+        </w:numPr>
+        <w:tabs>
+          <w:tab w:val="left" w:pos="4968"/>
+        </w:tabs>
+        <w:rPr>
+          <w:sz w:val="24"/>
+          <w:szCs w:val="24"/>
+        </w:rPr>
+      </w:pPr>
+      <w:r>
+        <w:rPr>
+          <w:sz w:val="24"/>
+          <w:szCs w:val="24"/>
+        </w:rPr>
+        <w:t xml:space="preserve">The specific strategy checks the </w:t>
+      </w:r>
+      <w:r>
+        <w:rPr>
+          <w:sz w:val="24"/>
+          <w:szCs w:val="24"/>
+        </w:rPr>
+        <w:t xml:space="preserve">vitals, and then calls </w:t>
+      </w:r>
+      <w:proofErr w:type="spellStart"/>
+      <w:proofErr w:type="gramStart"/>
+      <w:r>
+        <w:rPr>
+          <w:sz w:val="24"/>
+          <w:szCs w:val="24"/>
+        </w:rPr>
+        <w:t>setAlertLevel</w:t>
+      </w:r>
+      <w:proofErr w:type="spellEnd"/>
+      <w:r>
+        <w:rPr>
+          <w:sz w:val="24"/>
+          <w:szCs w:val="24"/>
+        </w:rPr>
+        <w:t>(</w:t>
+      </w:r>
+      <w:proofErr w:type="gramEnd"/>
+      <w:r>
+        <w:rPr>
+          <w:sz w:val="24"/>
+          <w:szCs w:val="24"/>
+        </w:rPr>
+        <w:t xml:space="preserve">) from the inputted patient, passing in the </w:t>
+      </w:r>
+      <w:r>
+        <w:rPr>
+          <w:sz w:val="24"/>
+          <w:szCs w:val="24"/>
+        </w:rPr>
+        <w:t>chosen</w:t>
+      </w:r>
+      <w:r>
+        <w:rPr>
+          <w:sz w:val="24"/>
+          <w:szCs w:val="24"/>
+        </w:rPr>
+        <w:t xml:space="preserve"> </w:t>
+      </w:r>
+      <w:proofErr w:type="spellStart"/>
+      <w:r>
+        <w:rPr>
+          <w:sz w:val="24"/>
+          <w:szCs w:val="24"/>
+        </w:rPr>
+        <w:t>AlertLevel</w:t>
+      </w:r>
+      <w:proofErr w:type="spellEnd"/>
+      <w:r>
+        <w:rPr>
+          <w:sz w:val="24"/>
+          <w:szCs w:val="24"/>
+        </w:rPr>
+        <w:t>.</w:t>
+      </w:r>
+    </w:p>
+    <w:p>
+      <w:pPr>
+        <w:tabs>
+          <w:tab w:val="left" w:pos="4968"/>
+        </w:tabs>
+        <w:rPr>
+          <w:sz w:val="24"/>
+          <w:szCs w:val="24"/>
+        </w:rPr>
+      </w:pPr>
+    </w:p>
+    <w:p>
+      <w:pPr>
+        <w:tabs>
+          <w:tab w:val="left" w:pos="4968"/>
+        </w:tabs>
+        <w:rPr>
+          <w:b/>
+          <w:bCs/>
+          <w:sz w:val="24"/>
+          <w:szCs w:val="24"/>
+        </w:rPr>
+      </w:pPr>
+      <w:r>
+        <w:rPr>
+          <w:b/>
+          <w:bCs/>
+          <w:sz w:val="24"/>
+          <w:szCs w:val="24"/>
+        </w:rPr>
+        <w:t>Git commits:</w:t>
+      </w:r>
+    </w:p>
+    <w:p>
+      <w:pPr>
+        <w:tabs>
+          <w:tab w:val="left" w:pos="4968"/>
+        </w:tabs>
+        <w:rPr>
+          <w:sz w:val="24"/>
+          <w:szCs w:val="24"/>
+        </w:rPr>
+      </w:pPr>
     </w:p>
     <w:p>
       <w:pPr>
@@ -349,8 +1116,13 @@
         </w:numPr>
       </w:pPr>
       <w:r>
-        <w:t>Calculate the Alert level for all diseases a patient has</w:t>
-      </w:r>
+        <w:t xml:space="preserve">Calculate the Alert level for all diseases a patient </w:t>
+      </w:r>
+      <w:proofErr w:type="gramStart"/>
+      <w:r>
+        <w:t>has</w:t>
+      </w:r>
+      <w:proofErr w:type="gramEnd"/>
     </w:p>
     <w:p>
       <w:r>

</xml_diff>

<commit_message>
modified:   System Design.docx updated design doc, finished writing design explanation for FR1
</commit_message>
<xml_diff>
--- a/System Design.docx
+++ b/System Design.docx
@@ -20,13 +20,8 @@
         </w:numPr>
       </w:pPr>
       <w:r>
-        <w:t xml:space="preserve">Calculate the patient alert </w:t>
-      </w:r>
-      <w:proofErr w:type="gramStart"/>
-      <w:r>
-        <w:t>levels</w:t>
-      </w:r>
-      <w:proofErr w:type="gramEnd"/>
+        <w:t>Calculate the patient alert levels</w:t>
+      </w:r>
     </w:p>
     <w:p>
       <w:pPr>
@@ -216,23 +211,7 @@
           <w:sz w:val="24"/>
           <w:szCs w:val="24"/>
         </w:rPr>
-        <w:t xml:space="preserve"> alert level algorithm </w:t>
-      </w:r>
-      <w:proofErr w:type="gramStart"/>
-      <w:r>
-        <w:rPr>
-          <w:sz w:val="24"/>
-          <w:szCs w:val="24"/>
-        </w:rPr>
-        <w:t>were</w:t>
-      </w:r>
-      <w:proofErr w:type="gramEnd"/>
-      <w:r>
-        <w:rPr>
-          <w:sz w:val="24"/>
-          <w:szCs w:val="24"/>
-        </w:rPr>
-        <w:t xml:space="preserve"> interchangeable</w:t>
+        <w:t xml:space="preserve"> alert level algorithm were interchangeable</w:t>
       </w:r>
     </w:p>
     <w:p>
@@ -257,23 +236,7 @@
           <w:sz w:val="24"/>
           <w:szCs w:val="24"/>
         </w:rPr>
-        <w:t xml:space="preserve">The </w:t>
-      </w:r>
-      <w:proofErr w:type="spellStart"/>
-      <w:r>
-        <w:rPr>
-          <w:sz w:val="24"/>
-          <w:szCs w:val="24"/>
-        </w:rPr>
-        <w:t>AlertCalcStrategy</w:t>
-      </w:r>
-      <w:proofErr w:type="spellEnd"/>
-      <w:r>
-        <w:rPr>
-          <w:sz w:val="24"/>
-          <w:szCs w:val="24"/>
-        </w:rPr>
-        <w:t xml:space="preserve"> is the</w:t>
+        <w:t>The AlertCalcStrategy is the</w:t>
       </w:r>
       <w:r>
         <w:rPr>
@@ -308,23 +271,7 @@
           <w:sz w:val="24"/>
           <w:szCs w:val="24"/>
         </w:rPr>
-        <w:t xml:space="preserve">. This class is used by the </w:t>
-      </w:r>
-      <w:proofErr w:type="spellStart"/>
-      <w:r>
-        <w:rPr>
-          <w:sz w:val="24"/>
-          <w:szCs w:val="24"/>
-        </w:rPr>
-        <w:t>AlertCalcContext</w:t>
-      </w:r>
-      <w:proofErr w:type="spellEnd"/>
-      <w:r>
-        <w:rPr>
-          <w:sz w:val="24"/>
-          <w:szCs w:val="24"/>
-        </w:rPr>
-        <w:t xml:space="preserve">, which sets and executes the </w:t>
+        <w:t xml:space="preserve">. This class is used by the AlertCalcContext, which sets and executes the </w:t>
       </w:r>
       <w:r>
         <w:rPr>
@@ -383,17 +330,8 @@
           <w:sz w:val="24"/>
           <w:szCs w:val="24"/>
         </w:rPr>
-        <w:t xml:space="preserve">to have new vitals declared for by the </w:t>
-      </w:r>
-      <w:proofErr w:type="gramStart"/>
-      <w:r>
-        <w:rPr>
-          <w:sz w:val="24"/>
-          <w:szCs w:val="24"/>
-        </w:rPr>
-        <w:t>user</w:t>
-      </w:r>
-      <w:proofErr w:type="gramEnd"/>
+        <w:t>to have new vitals declared for by the user</w:t>
+      </w:r>
     </w:p>
     <w:p>
       <w:pPr>
@@ -416,17 +354,8 @@
           <w:szCs w:val="24"/>
         </w:rPr>
         <w:lastRenderedPageBreak/>
-        <w:t xml:space="preserve">The </w:t>
-      </w:r>
-      <w:proofErr w:type="spellStart"/>
-      <w:r>
-        <w:rPr>
-          <w:sz w:val="24"/>
-          <w:szCs w:val="24"/>
-        </w:rPr>
-        <w:t>PatientManagementSystem</w:t>
-      </w:r>
-      <w:proofErr w:type="spellEnd"/>
+        <w:t>The PatientManagementSystem</w:t>
+      </w:r>
       <w:r>
         <w:rPr>
           <w:sz w:val="24"/>
@@ -439,32 +368,7 @@
           <w:sz w:val="24"/>
           <w:szCs w:val="24"/>
         </w:rPr>
-        <w:t xml:space="preserve">the </w:t>
-      </w:r>
-      <w:proofErr w:type="spellStart"/>
-      <w:proofErr w:type="gramStart"/>
-      <w:r>
-        <w:rPr>
-          <w:sz w:val="24"/>
-          <w:szCs w:val="24"/>
-        </w:rPr>
-        <w:t>addVitals</w:t>
-      </w:r>
-      <w:proofErr w:type="spellEnd"/>
-      <w:r>
-        <w:rPr>
-          <w:sz w:val="24"/>
-          <w:szCs w:val="24"/>
-        </w:rPr>
-        <w:t>(</w:t>
-      </w:r>
-      <w:proofErr w:type="gramEnd"/>
-      <w:r>
-        <w:rPr>
-          <w:sz w:val="24"/>
-          <w:szCs w:val="24"/>
-        </w:rPr>
-        <w:t>) method for the selected patient</w:t>
+        <w:t>the addVitals() method for the selected patient</w:t>
       </w:r>
       <w:r>
         <w:rPr>
@@ -473,21 +377,12 @@
         </w:rPr>
         <w:t xml:space="preserve">,  passing in a the new vitals class and a </w:t>
       </w:r>
-      <w:proofErr w:type="spellStart"/>
-      <w:r>
-        <w:rPr>
-          <w:sz w:val="24"/>
-          <w:szCs w:val="24"/>
-        </w:rPr>
-        <w:t>boolean</w:t>
-      </w:r>
-      <w:proofErr w:type="spellEnd"/>
-      <w:r>
-        <w:rPr>
-          <w:sz w:val="24"/>
-          <w:szCs w:val="24"/>
-        </w:rPr>
-        <w:t xml:space="preserve"> set to true</w:t>
+      <w:r>
+        <w:rPr>
+          <w:sz w:val="24"/>
+          <w:szCs w:val="24"/>
+        </w:rPr>
+        <w:t>boolean set to true</w:t>
       </w:r>
     </w:p>
     <w:p>
@@ -510,32 +405,7 @@
           <w:sz w:val="24"/>
           <w:szCs w:val="24"/>
         </w:rPr>
-        <w:t xml:space="preserve">The </w:t>
-      </w:r>
-      <w:proofErr w:type="spellStart"/>
-      <w:proofErr w:type="gramStart"/>
-      <w:r>
-        <w:rPr>
-          <w:sz w:val="24"/>
-          <w:szCs w:val="24"/>
-        </w:rPr>
-        <w:t>addVitals</w:t>
-      </w:r>
-      <w:proofErr w:type="spellEnd"/>
-      <w:r>
-        <w:rPr>
-          <w:sz w:val="24"/>
-          <w:szCs w:val="24"/>
-        </w:rPr>
-        <w:t>(</w:t>
-      </w:r>
-      <w:proofErr w:type="gramEnd"/>
-      <w:r>
-        <w:rPr>
-          <w:sz w:val="24"/>
-          <w:szCs w:val="24"/>
-        </w:rPr>
-        <w:t xml:space="preserve">) </w:t>
+        <w:t xml:space="preserve">The addVitals() </w:t>
       </w:r>
       <w:r>
         <w:rPr>
@@ -572,32 +442,7 @@
           <w:sz w:val="24"/>
           <w:szCs w:val="24"/>
         </w:rPr>
-        <w:t xml:space="preserve">The status of the inputted Boolean is then checked, if true, </w:t>
-      </w:r>
-      <w:proofErr w:type="spellStart"/>
-      <w:proofErr w:type="gramStart"/>
-      <w:r>
-        <w:rPr>
-          <w:sz w:val="24"/>
-          <w:szCs w:val="24"/>
-        </w:rPr>
-        <w:t>addVitals</w:t>
-      </w:r>
-      <w:proofErr w:type="spellEnd"/>
-      <w:r>
-        <w:rPr>
-          <w:sz w:val="24"/>
-          <w:szCs w:val="24"/>
-        </w:rPr>
-        <w:t>(</w:t>
-      </w:r>
-      <w:proofErr w:type="gramEnd"/>
-      <w:r>
-        <w:rPr>
-          <w:sz w:val="24"/>
-          <w:szCs w:val="24"/>
-        </w:rPr>
-        <w:t xml:space="preserve">) will set a new alert for the patient based on the inputted vitals by calling the function </w:t>
+        <w:t xml:space="preserve">The status of the inputted Boolean is then checked, if true, addVitals() will set a new alert for the patient based on the inputted vitals by calling the function </w:t>
       </w:r>
     </w:p>
     <w:p>
@@ -620,30 +465,14 @@
           <w:sz w:val="24"/>
           <w:szCs w:val="24"/>
         </w:rPr>
-        <w:t xml:space="preserve">The </w:t>
-      </w:r>
-      <w:proofErr w:type="spellStart"/>
-      <w:r>
-        <w:rPr>
-          <w:sz w:val="24"/>
-          <w:szCs w:val="24"/>
-        </w:rPr>
-        <w:t>alert</w:t>
-      </w:r>
-      <w:r>
-        <w:rPr>
-          <w:sz w:val="24"/>
-          <w:szCs w:val="24"/>
-        </w:rPr>
-        <w:t>Calc</w:t>
-      </w:r>
-      <w:proofErr w:type="spellEnd"/>
-      <w:r>
-        <w:rPr>
-          <w:sz w:val="24"/>
-          <w:szCs w:val="24"/>
-        </w:rPr>
-        <w:t xml:space="preserve"> context</w:t>
+        <w:t>The alert</w:t>
+      </w:r>
+      <w:r>
+        <w:rPr>
+          <w:sz w:val="24"/>
+          <w:szCs w:val="24"/>
+        </w:rPr>
+        <w:t>Calc context</w:t>
       </w:r>
       <w:r>
         <w:rPr>
@@ -678,23 +507,7 @@
           <w:sz w:val="24"/>
           <w:szCs w:val="24"/>
         </w:rPr>
-        <w:t xml:space="preserve"> classes are </w:t>
-      </w:r>
-      <w:proofErr w:type="gramStart"/>
-      <w:r>
-        <w:rPr>
-          <w:sz w:val="24"/>
-          <w:szCs w:val="24"/>
-        </w:rPr>
-        <w:t>defined</w:t>
-      </w:r>
-      <w:proofErr w:type="gramEnd"/>
-      <w:r>
-        <w:rPr>
-          <w:sz w:val="24"/>
-          <w:szCs w:val="24"/>
-        </w:rPr>
-        <w:t xml:space="preserve"> </w:t>
+        <w:t xml:space="preserve"> classes are defined </w:t>
       </w:r>
     </w:p>
     <w:p>
@@ -717,17 +530,8 @@
           <w:sz w:val="24"/>
           <w:szCs w:val="24"/>
         </w:rPr>
-        <w:t xml:space="preserve">The patients </w:t>
-      </w:r>
-      <w:proofErr w:type="spellStart"/>
-      <w:r>
-        <w:rPr>
-          <w:sz w:val="24"/>
-          <w:szCs w:val="24"/>
-        </w:rPr>
-        <w:t>primaryDiagnosis</w:t>
-      </w:r>
-      <w:proofErr w:type="spellEnd"/>
+        <w:t>The patients primaryDiagnosis</w:t>
+      </w:r>
       <w:r>
         <w:rPr>
           <w:sz w:val="24"/>
@@ -740,48 +544,7 @@
           <w:sz w:val="24"/>
           <w:szCs w:val="24"/>
         </w:rPr>
-        <w:t xml:space="preserve"> </w:t>
-      </w:r>
-      <w:proofErr w:type="spellStart"/>
-      <w:proofErr w:type="gramStart"/>
-      <w:r>
-        <w:rPr>
-          <w:sz w:val="24"/>
-          <w:szCs w:val="24"/>
-        </w:rPr>
-        <w:t>addVitals</w:t>
-      </w:r>
-      <w:proofErr w:type="spellEnd"/>
-      <w:r>
-        <w:rPr>
-          <w:sz w:val="24"/>
-          <w:szCs w:val="24"/>
-        </w:rPr>
-        <w:t>(</w:t>
-      </w:r>
-      <w:proofErr w:type="gramEnd"/>
-      <w:r>
-        <w:rPr>
-          <w:sz w:val="24"/>
-          <w:szCs w:val="24"/>
-        </w:rPr>
-        <w:t xml:space="preserve">) calls the </w:t>
-      </w:r>
-      <w:proofErr w:type="spellStart"/>
-      <w:r>
-        <w:rPr>
-          <w:sz w:val="24"/>
-          <w:szCs w:val="24"/>
-        </w:rPr>
-        <w:t>setStrategy</w:t>
-      </w:r>
-      <w:proofErr w:type="spellEnd"/>
-      <w:r>
-        <w:rPr>
-          <w:sz w:val="24"/>
-          <w:szCs w:val="24"/>
-        </w:rPr>
-        <w:t xml:space="preserve">() function from the context, passing in a reference </w:t>
+        <w:t xml:space="preserve"> addVitals() calls the setStrategy() function from the context, passing in a reference </w:t>
       </w:r>
       <w:r>
         <w:rPr>
@@ -811,55 +574,21 @@
           <w:sz w:val="24"/>
           <w:szCs w:val="24"/>
         </w:rPr>
-        <w:t xml:space="preserve">After the context is set, </w:t>
-      </w:r>
-      <w:proofErr w:type="spellStart"/>
-      <w:proofErr w:type="gramStart"/>
-      <w:r>
-        <w:rPr>
-          <w:sz w:val="24"/>
-          <w:szCs w:val="24"/>
-        </w:rPr>
-        <w:t>addVitals</w:t>
-      </w:r>
-      <w:proofErr w:type="spellEnd"/>
-      <w:r>
-        <w:rPr>
-          <w:sz w:val="24"/>
-          <w:szCs w:val="24"/>
-        </w:rPr>
-        <w:t>(</w:t>
-      </w:r>
-      <w:proofErr w:type="gramEnd"/>
-      <w:r>
-        <w:rPr>
-          <w:sz w:val="24"/>
-          <w:szCs w:val="24"/>
-        </w:rPr>
-        <w:t>)</w:t>
-      </w:r>
-      <w:r>
-        <w:rPr>
-          <w:sz w:val="24"/>
-          <w:szCs w:val="24"/>
-        </w:rPr>
-        <w:t xml:space="preserve"> calls the </w:t>
-      </w:r>
-      <w:proofErr w:type="spellStart"/>
-      <w:r>
-        <w:rPr>
-          <w:sz w:val="24"/>
-          <w:szCs w:val="24"/>
-        </w:rPr>
-        <w:t>executeStrategy</w:t>
-      </w:r>
-      <w:proofErr w:type="spellEnd"/>
-      <w:r>
-        <w:rPr>
-          <w:sz w:val="24"/>
-          <w:szCs w:val="24"/>
-        </w:rPr>
-        <w:t xml:space="preserve">() </w:t>
+        <w:t>After the context is set, addVitals</w:t>
+      </w:r>
+      <w:r>
+        <w:rPr>
+          <w:sz w:val="24"/>
+          <w:szCs w:val="24"/>
+        </w:rPr>
+        <w:t>()</w:t>
+      </w:r>
+      <w:r>
+        <w:rPr>
+          <w:sz w:val="24"/>
+          <w:szCs w:val="24"/>
+        </w:rPr>
+        <w:t xml:space="preserve"> calls the executeStrategy() </w:t>
       </w:r>
       <w:r>
         <w:rPr>
@@ -884,7 +613,6 @@
           <w:szCs w:val="24"/>
         </w:rPr>
       </w:pPr>
-      <w:proofErr w:type="spellStart"/>
       <w:r>
         <w:rPr>
           <w:sz w:val="24"/>
@@ -892,7 +620,6 @@
         </w:rPr>
         <w:t>AlertCalcContext</w:t>
       </w:r>
-      <w:proofErr w:type="spellEnd"/>
       <w:r>
         <w:rPr>
           <w:sz w:val="24"/>
@@ -905,32 +632,7 @@
           <w:sz w:val="24"/>
           <w:szCs w:val="24"/>
         </w:rPr>
-        <w:t xml:space="preserve">calls the </w:t>
-      </w:r>
-      <w:proofErr w:type="spellStart"/>
-      <w:proofErr w:type="gramStart"/>
-      <w:r>
-        <w:rPr>
-          <w:sz w:val="24"/>
-          <w:szCs w:val="24"/>
-        </w:rPr>
-        <w:t>calculateAlert</w:t>
-      </w:r>
-      <w:proofErr w:type="spellEnd"/>
-      <w:r>
-        <w:rPr>
-          <w:sz w:val="24"/>
-          <w:szCs w:val="24"/>
-        </w:rPr>
-        <w:t>(</w:t>
-      </w:r>
-      <w:proofErr w:type="gramEnd"/>
-      <w:r>
-        <w:rPr>
-          <w:sz w:val="24"/>
-          <w:szCs w:val="24"/>
-        </w:rPr>
-        <w:t>) function from the strategy</w:t>
+        <w:t>calls the calculateAlert() function from the strategy</w:t>
       </w:r>
       <w:r>
         <w:rPr>
@@ -939,7 +641,6 @@
         </w:rPr>
         <w:t xml:space="preserve">, which is inherited from the </w:t>
       </w:r>
-      <w:proofErr w:type="spellStart"/>
       <w:r>
         <w:rPr>
           <w:sz w:val="24"/>
@@ -947,7 +648,6 @@
         </w:rPr>
         <w:t>AlertCalcStrategy</w:t>
       </w:r>
-      <w:proofErr w:type="spellEnd"/>
       <w:r>
         <w:rPr>
           <w:sz w:val="24"/>
@@ -983,32 +683,7 @@
           <w:sz w:val="24"/>
           <w:szCs w:val="24"/>
         </w:rPr>
-        <w:t xml:space="preserve">vitals, and then calls </w:t>
-      </w:r>
-      <w:proofErr w:type="spellStart"/>
-      <w:proofErr w:type="gramStart"/>
-      <w:r>
-        <w:rPr>
-          <w:sz w:val="24"/>
-          <w:szCs w:val="24"/>
-        </w:rPr>
-        <w:t>setAlertLevel</w:t>
-      </w:r>
-      <w:proofErr w:type="spellEnd"/>
-      <w:r>
-        <w:rPr>
-          <w:sz w:val="24"/>
-          <w:szCs w:val="24"/>
-        </w:rPr>
-        <w:t>(</w:t>
-      </w:r>
-      <w:proofErr w:type="gramEnd"/>
-      <w:r>
-        <w:rPr>
-          <w:sz w:val="24"/>
-          <w:szCs w:val="24"/>
-        </w:rPr>
-        <w:t xml:space="preserve">) from the inputted patient, passing in the </w:t>
+        <w:t xml:space="preserve">vitals, and then calls setAlertLevel() from the inputted patient, passing in the </w:t>
       </w:r>
       <w:r>
         <w:rPr>
@@ -1022,17 +697,8 @@
           <w:sz w:val="24"/>
           <w:szCs w:val="24"/>
         </w:rPr>
-        <w:t xml:space="preserve"> </w:t>
-      </w:r>
-      <w:proofErr w:type="spellStart"/>
-      <w:r>
-        <w:rPr>
-          <w:sz w:val="24"/>
-          <w:szCs w:val="24"/>
-        </w:rPr>
-        <w:t>AlertLevel</w:t>
-      </w:r>
-      <w:proofErr w:type="spellEnd"/>
+        <w:t xml:space="preserve"> AlertLevel</w:t>
+      </w:r>
       <w:r>
         <w:rPr>
           <w:sz w:val="24"/>
@@ -1076,6 +742,11 @@
     </w:p>
     <w:p>
       <w:pPr>
+        <w:pStyle w:val="ListParagraph"/>
+        <w:numPr>
+          <w:ilvl w:val="0"/>
+          <w:numId w:val="7"/>
+        </w:numPr>
         <w:tabs>
           <w:tab w:val="left" w:pos="4968"/>
         </w:tabs>
@@ -1084,6 +755,133 @@
           <w:szCs w:val="24"/>
         </w:rPr>
       </w:pPr>
+      <w:r>
+        <w:rPr>
+          <w:sz w:val="24"/>
+          <w:szCs w:val="24"/>
+        </w:rPr>
+        <w:t xml:space="preserve">I first implemented the strategy in commit </w:t>
+      </w:r>
+      <w:r>
+        <w:rPr>
+          <w:sz w:val="24"/>
+          <w:szCs w:val="24"/>
+        </w:rPr>
+        <w:t>ccb3514</w:t>
+      </w:r>
+    </w:p>
+    <w:p>
+      <w:pPr>
+        <w:pStyle w:val="ListParagraph"/>
+        <w:numPr>
+          <w:ilvl w:val="0"/>
+          <w:numId w:val="7"/>
+        </w:numPr>
+        <w:tabs>
+          <w:tab w:val="left" w:pos="4968"/>
+        </w:tabs>
+        <w:rPr>
+          <w:sz w:val="24"/>
+          <w:szCs w:val="24"/>
+        </w:rPr>
+      </w:pPr>
+      <w:r>
+        <w:rPr>
+          <w:sz w:val="24"/>
+          <w:szCs w:val="24"/>
+        </w:rPr>
+        <w:t>I then implemented the context for the strategy in commit 12c58f7</w:t>
+      </w:r>
+    </w:p>
+    <w:p>
+      <w:pPr>
+        <w:pStyle w:val="ListParagraph"/>
+        <w:numPr>
+          <w:ilvl w:val="0"/>
+          <w:numId w:val="7"/>
+        </w:numPr>
+        <w:tabs>
+          <w:tab w:val="left" w:pos="4968"/>
+        </w:tabs>
+        <w:rPr>
+          <w:sz w:val="24"/>
+          <w:szCs w:val="24"/>
+        </w:rPr>
+      </w:pPr>
+      <w:r>
+        <w:rPr>
+          <w:sz w:val="24"/>
+          <w:szCs w:val="24"/>
+        </w:rPr>
+        <w:t xml:space="preserve">I implemented the calculation for the strategies in commit </w:t>
+      </w:r>
+      <w:r>
+        <w:rPr>
+          <w:sz w:val="24"/>
+          <w:szCs w:val="24"/>
+        </w:rPr>
+        <w:t>d34278d</w:t>
+      </w:r>
+    </w:p>
+    <w:p>
+      <w:pPr>
+        <w:pStyle w:val="ListParagraph"/>
+        <w:numPr>
+          <w:ilvl w:val="0"/>
+          <w:numId w:val="7"/>
+        </w:numPr>
+        <w:tabs>
+          <w:tab w:val="left" w:pos="4968"/>
+        </w:tabs>
+        <w:rPr>
+          <w:sz w:val="24"/>
+          <w:szCs w:val="24"/>
+        </w:rPr>
+      </w:pPr>
+      <w:r>
+        <w:rPr>
+          <w:sz w:val="24"/>
+          <w:szCs w:val="24"/>
+        </w:rPr>
+        <w:t>I had a working finished FR1 in commit d653330</w:t>
+      </w:r>
+    </w:p>
+    <w:p>
+      <w:pPr>
+        <w:pStyle w:val="ListParagraph"/>
+        <w:numPr>
+          <w:ilvl w:val="0"/>
+          <w:numId w:val="7"/>
+        </w:numPr>
+        <w:tabs>
+          <w:tab w:val="left" w:pos="4968"/>
+        </w:tabs>
+        <w:rPr>
+          <w:sz w:val="24"/>
+          <w:szCs w:val="24"/>
+        </w:rPr>
+      </w:pPr>
+      <w:r>
+        <w:rPr>
+          <w:sz w:val="24"/>
+          <w:szCs w:val="24"/>
+        </w:rPr>
+        <w:t xml:space="preserve">Other commits: </w:t>
+      </w:r>
+      <w:r>
+        <w:rPr>
+          <w:sz w:val="24"/>
+          <w:szCs w:val="24"/>
+        </w:rPr>
+        <w:t>f0f93a3, e7865cb</w:t>
+      </w:r>
+      <w:r>
+        <w:rPr>
+          <w:sz w:val="24"/>
+          <w:szCs w:val="24"/>
+        </w:rPr>
+        <w:t>, 4243152</w:t>
+      </w:r>
     </w:p>
     <w:p>
       <w:pPr>
@@ -1116,13 +914,8 @@
         </w:numPr>
       </w:pPr>
       <w:r>
-        <w:t xml:space="preserve">Calculate the Alert level for all diseases a patient </w:t>
-      </w:r>
-      <w:proofErr w:type="gramStart"/>
-      <w:r>
-        <w:t>has</w:t>
-      </w:r>
-      <w:proofErr w:type="gramEnd"/>
+        <w:t>Calculate the Alert level for all diseases a patient has</w:t>
+      </w:r>
     </w:p>
     <w:p>
       <w:r>
@@ -1236,6 +1029,7 @@
         </w:numPr>
       </w:pPr>
       <w:r>
+        <w:lastRenderedPageBreak/>
         <w:t>Observer Pattern</w:t>
       </w:r>
     </w:p>
@@ -1295,6 +1089,119 @@
 <file path=word/numbering.xml><?xml version="1.0" encoding="utf-8"?>
 <w:numbering xmlns:wpc="http://schemas.microsoft.com/office/word/2010/wordprocessingCanvas" xmlns:cx="http://schemas.microsoft.com/office/drawing/2014/chartex" xmlns:cx1="http://schemas.microsoft.com/office/drawing/2015/9/8/chartex" xmlns:cx2="http://schemas.microsoft.com/office/drawing/2015/10/21/chartex" xmlns:cx3="http://schemas.microsoft.com/office/drawing/2016/5/9/chartex" xmlns:cx4="http://schemas.microsoft.com/office/drawing/2016/5/10/chartex" xmlns:cx5="http://schemas.microsoft.com/office/drawing/2016/5/11/chartex" xmlns:cx6="http://schemas.microsoft.com/office/drawing/2016/5/12/chartex" xmlns:cx7="http://schemas.microsoft.com/office/drawing/2016/5/13/chartex" xmlns:cx8="http://schemas.microsoft.com/office/drawing/2016/5/14/chartex" xmlns:mc="http://schemas.openxmlformats.org/markup-compatibility/2006" xmlns:aink="http://schemas.microsoft.com/office/drawing/2016/ink" xmlns:am3d="http://schemas.microsoft.com/office/drawing/2017/model3d" xmlns:o="urn:schemas-microsoft-com:office:office" xmlns:oel="http://schemas.microsoft.com/office/2019/extlst" xmlns:r="http://schemas.openxmlformats.org/officeDocument/2006/relationships" xmlns:m="http://schemas.openxmlformats.org/officeDocument/2006/math" xmlns:v="urn:schemas-microsoft-com:vml" xmlns:wp14="http://schemas.microsoft.com/office/word/2010/wordprocessingDrawing" xmlns:wp="http://schemas.openxmlformats.org/drawingml/2006/wordprocessingDrawing" xmlns:w10="urn:schemas-microsoft-com:office:word" xmlns:w="http://schemas.openxmlformats.org/wordprocessingml/2006/main" xmlns:w14="http://schemas.microsoft.com/office/word/2010/wordml" xmlns:w15="http://schemas.microsoft.com/office/word/2012/wordml" xmlns:w16cex="http://schemas.microsoft.com/office/word/2018/wordml/cex" xmlns:w16cid="http://schemas.microsoft.com/office/word/2016/wordml/cid" xmlns:w16="http://schemas.microsoft.com/office/word/2018/wordml" xmlns:w16du="http://schemas.microsoft.com/office/word/2023/wordml/word16du" xmlns:w16sdtdh="http://schemas.microsoft.com/office/word/2020/wordml/sdtdatahash" xmlns:w16se="http://schemas.microsoft.com/office/word/2015/wordml/symex" xmlns:wpg="http://schemas.microsoft.com/office/word/2010/wordprocessingGroup" xmlns:wpi="http://schemas.microsoft.com/office/word/2010/wordprocessingInk" xmlns:wne="http://schemas.microsoft.com/office/word/2006/wordml" xmlns:wps="http://schemas.microsoft.com/office/word/2010/wordprocessingShape" mc:Ignorable="w14 w15 w16se w16cid w16 w16cex w16sdtdh w16du wp14">
   <w:abstractNum w:abstractNumId="0" w15:restartNumberingAfterBreak="0">
+    <w:nsid w:val="0E8657BA"/>
+    <w:multiLevelType w:val="hybridMultilevel"/>
+    <w:tmpl w:val="680C00E6"/>
+    <w:lvl w:ilvl="0" w:tplc="0C090001">
+      <w:start w:val="1"/>
+      <w:numFmt w:val="bullet"/>
+      <w:lvlText w:val=""/>
+      <w:lvlJc w:val="left"/>
+      <w:pPr>
+        <w:ind w:left="720" w:hanging="360"/>
+      </w:pPr>
+      <w:rPr>
+        <w:rFonts w:ascii="Symbol" w:hAnsi="Symbol" w:hint="default"/>
+      </w:rPr>
+    </w:lvl>
+    <w:lvl w:ilvl="1" w:tplc="0C090003" w:tentative="1">
+      <w:start w:val="1"/>
+      <w:numFmt w:val="bullet"/>
+      <w:lvlText w:val="o"/>
+      <w:lvlJc w:val="left"/>
+      <w:pPr>
+        <w:ind w:left="1440" w:hanging="360"/>
+      </w:pPr>
+      <w:rPr>
+        <w:rFonts w:ascii="Courier New" w:hAnsi="Courier New" w:cs="Courier New" w:hint="default"/>
+      </w:rPr>
+    </w:lvl>
+    <w:lvl w:ilvl="2" w:tplc="0C090005" w:tentative="1">
+      <w:start w:val="1"/>
+      <w:numFmt w:val="bullet"/>
+      <w:lvlText w:val=""/>
+      <w:lvlJc w:val="left"/>
+      <w:pPr>
+        <w:ind w:left="2160" w:hanging="360"/>
+      </w:pPr>
+      <w:rPr>
+        <w:rFonts w:ascii="Wingdings" w:hAnsi="Wingdings" w:hint="default"/>
+      </w:rPr>
+    </w:lvl>
+    <w:lvl w:ilvl="3" w:tplc="0C090001" w:tentative="1">
+      <w:start w:val="1"/>
+      <w:numFmt w:val="bullet"/>
+      <w:lvlText w:val=""/>
+      <w:lvlJc w:val="left"/>
+      <w:pPr>
+        <w:ind w:left="2880" w:hanging="360"/>
+      </w:pPr>
+      <w:rPr>
+        <w:rFonts w:ascii="Symbol" w:hAnsi="Symbol" w:hint="default"/>
+      </w:rPr>
+    </w:lvl>
+    <w:lvl w:ilvl="4" w:tplc="0C090003" w:tentative="1">
+      <w:start w:val="1"/>
+      <w:numFmt w:val="bullet"/>
+      <w:lvlText w:val="o"/>
+      <w:lvlJc w:val="left"/>
+      <w:pPr>
+        <w:ind w:left="3600" w:hanging="360"/>
+      </w:pPr>
+      <w:rPr>
+        <w:rFonts w:ascii="Courier New" w:hAnsi="Courier New" w:cs="Courier New" w:hint="default"/>
+      </w:rPr>
+    </w:lvl>
+    <w:lvl w:ilvl="5" w:tplc="0C090005" w:tentative="1">
+      <w:start w:val="1"/>
+      <w:numFmt w:val="bullet"/>
+      <w:lvlText w:val=""/>
+      <w:lvlJc w:val="left"/>
+      <w:pPr>
+        <w:ind w:left="4320" w:hanging="360"/>
+      </w:pPr>
+      <w:rPr>
+        <w:rFonts w:ascii="Wingdings" w:hAnsi="Wingdings" w:hint="default"/>
+      </w:rPr>
+    </w:lvl>
+    <w:lvl w:ilvl="6" w:tplc="0C090001" w:tentative="1">
+      <w:start w:val="1"/>
+      <w:numFmt w:val="bullet"/>
+      <w:lvlText w:val=""/>
+      <w:lvlJc w:val="left"/>
+      <w:pPr>
+        <w:ind w:left="5040" w:hanging="360"/>
+      </w:pPr>
+      <w:rPr>
+        <w:rFonts w:ascii="Symbol" w:hAnsi="Symbol" w:hint="default"/>
+      </w:rPr>
+    </w:lvl>
+    <w:lvl w:ilvl="7" w:tplc="0C090003" w:tentative="1">
+      <w:start w:val="1"/>
+      <w:numFmt w:val="bullet"/>
+      <w:lvlText w:val="o"/>
+      <w:lvlJc w:val="left"/>
+      <w:pPr>
+        <w:ind w:left="5760" w:hanging="360"/>
+      </w:pPr>
+      <w:rPr>
+        <w:rFonts w:ascii="Courier New" w:hAnsi="Courier New" w:cs="Courier New" w:hint="default"/>
+      </w:rPr>
+    </w:lvl>
+    <w:lvl w:ilvl="8" w:tplc="0C090005" w:tentative="1">
+      <w:start w:val="1"/>
+      <w:numFmt w:val="bullet"/>
+      <w:lvlText w:val=""/>
+      <w:lvlJc w:val="left"/>
+      <w:pPr>
+        <w:ind w:left="6480" w:hanging="360"/>
+      </w:pPr>
+      <w:rPr>
+        <w:rFonts w:ascii="Wingdings" w:hAnsi="Wingdings" w:hint="default"/>
+      </w:rPr>
+    </w:lvl>
+  </w:abstractNum>
+  <w:abstractNum w:abstractNumId="1" w15:restartNumberingAfterBreak="0">
     <w:nsid w:val="132513F5"/>
     <w:multiLevelType w:val="hybridMultilevel"/>
     <w:tmpl w:val="1CC86DE4"/>
@@ -1383,7 +1290,7 @@
       </w:pPr>
     </w:lvl>
   </w:abstractNum>
-  <w:abstractNum w:abstractNumId="1" w15:restartNumberingAfterBreak="0">
+  <w:abstractNum w:abstractNumId="2" w15:restartNumberingAfterBreak="0">
     <w:nsid w:val="39A80F81"/>
     <w:multiLevelType w:val="hybridMultilevel"/>
     <w:tmpl w:val="FEB62520"/>
@@ -1469,7 +1376,7 @@
       </w:pPr>
     </w:lvl>
   </w:abstractNum>
-  <w:abstractNum w:abstractNumId="2" w15:restartNumberingAfterBreak="0">
+  <w:abstractNum w:abstractNumId="3" w15:restartNumberingAfterBreak="0">
     <w:nsid w:val="55463144"/>
     <w:multiLevelType w:val="hybridMultilevel"/>
     <w:tmpl w:val="6270D7EC"/>
@@ -1555,7 +1462,7 @@
       </w:pPr>
     </w:lvl>
   </w:abstractNum>
-  <w:abstractNum w:abstractNumId="3" w15:restartNumberingAfterBreak="0">
+  <w:abstractNum w:abstractNumId="4" w15:restartNumberingAfterBreak="0">
     <w:nsid w:val="5DCB7E57"/>
     <w:multiLevelType w:val="hybridMultilevel"/>
     <w:tmpl w:val="617EA946"/>
@@ -1668,7 +1575,7 @@
       </w:rPr>
     </w:lvl>
   </w:abstractNum>
-  <w:abstractNum w:abstractNumId="4" w15:restartNumberingAfterBreak="0">
+  <w:abstractNum w:abstractNumId="5" w15:restartNumberingAfterBreak="0">
     <w:nsid w:val="6BE21A77"/>
     <w:multiLevelType w:val="hybridMultilevel"/>
     <w:tmpl w:val="42ECDC3C"/>
@@ -1757,7 +1664,7 @@
       </w:pPr>
     </w:lvl>
   </w:abstractNum>
-  <w:abstractNum w:abstractNumId="5" w15:restartNumberingAfterBreak="0">
+  <w:abstractNum w:abstractNumId="6" w15:restartNumberingAfterBreak="0">
     <w:nsid w:val="7DD93816"/>
     <w:multiLevelType w:val="hybridMultilevel"/>
     <w:tmpl w:val="0C16073C"/>
@@ -1847,22 +1754,25 @@
     </w:lvl>
   </w:abstractNum>
   <w:num w:numId="1" w16cid:durableId="418143310">
+    <w:abstractNumId w:val="3"/>
+  </w:num>
+  <w:num w:numId="2" w16cid:durableId="1963918735">
+    <w:abstractNumId w:val="4"/>
+  </w:num>
+  <w:num w:numId="3" w16cid:durableId="2038503895">
+    <w:abstractNumId w:val="1"/>
+  </w:num>
+  <w:num w:numId="4" w16cid:durableId="94206790">
+    <w:abstractNumId w:val="6"/>
+  </w:num>
+  <w:num w:numId="5" w16cid:durableId="507870509">
+    <w:abstractNumId w:val="5"/>
+  </w:num>
+  <w:num w:numId="6" w16cid:durableId="730887463">
     <w:abstractNumId w:val="2"/>
   </w:num>
-  <w:num w:numId="2" w16cid:durableId="1963918735">
-    <w:abstractNumId w:val="3"/>
-  </w:num>
-  <w:num w:numId="3" w16cid:durableId="2038503895">
+  <w:num w:numId="7" w16cid:durableId="254098829">
     <w:abstractNumId w:val="0"/>
-  </w:num>
-  <w:num w:numId="4" w16cid:durableId="94206790">
-    <w:abstractNumId w:val="5"/>
-  </w:num>
-  <w:num w:numId="5" w16cid:durableId="507870509">
-    <w:abstractNumId w:val="4"/>
-  </w:num>
-  <w:num w:numId="6" w16cid:durableId="730887463">
-    <w:abstractNumId w:val="1"/>
   </w:num>
 </w:numbering>
 </file>

</xml_diff>